<commit_message>
Final corrections and comments
pdf added too
</commit_message>
<xml_diff>
--- a/heap-library/documentation/Min Heap Library.docx
+++ b/heap-library/documentation/Min Heap Library.docx
@@ -39,63 +39,7 @@
         <w:rPr>
           <w:lang w:val="it-IT"/>
         </w:rPr>
-        <w:t xml:space="preserve">Libreria per la gestione e l’utilizzo di </w:t>
-      </w:r>
-      <w:proofErr w:type="spellStart"/>
-      <w:r>
-        <w:rPr>
-          <w:lang w:val="it-IT"/>
-        </w:rPr>
-        <w:t>min</w:t>
-      </w:r>
-      <w:proofErr w:type="spellEnd"/>
-      <w:r>
-        <w:rPr>
-          <w:lang w:val="it-IT"/>
-        </w:rPr>
-        <w:t xml:space="preserve"> </w:t>
-      </w:r>
-      <w:proofErr w:type="spellStart"/>
-      <w:r>
-        <w:rPr>
-          <w:lang w:val="it-IT"/>
-        </w:rPr>
-        <w:t>Heap</w:t>
-      </w:r>
-      <w:proofErr w:type="spellEnd"/>
-      <w:r>
-        <w:rPr>
-          <w:lang w:val="it-IT"/>
-        </w:rPr>
-        <w:t xml:space="preserve"> sviluppata dal gruppo 11 composto da Francesco Borrelli, Alessandro Grieco e Camilla Zampella durante il corso di Laboratorio di Algoritmi e Strutture Dati </w:t>
-      </w:r>
-      <w:proofErr w:type="gramStart"/>
-      <w:r>
-        <w:rPr>
-          <w:lang w:val="it-IT"/>
-        </w:rPr>
-        <w:t xml:space="preserve">dell’ </w:t>
-      </w:r>
-      <w:proofErr w:type="spellStart"/>
-      <w:r>
-        <w:rPr>
-          <w:lang w:val="it-IT"/>
-        </w:rPr>
-        <w:t>a.a</w:t>
-      </w:r>
-      <w:proofErr w:type="spellEnd"/>
-      <w:r>
-        <w:rPr>
-          <w:lang w:val="it-IT"/>
-        </w:rPr>
-        <w:t>.</w:t>
-      </w:r>
-      <w:proofErr w:type="gramEnd"/>
-      <w:r>
-        <w:rPr>
-          <w:lang w:val="it-IT"/>
-        </w:rPr>
-        <w:t xml:space="preserve"> 2017/2018</w:t>
+        <w:t>Libreria per la gestione e l’utilizzo di min Heap sviluppata dal gruppo 11 composto da Francesco Borrelli, Alessandro Grieco e Camilla Zampella durante il corso di Laboratorio di Algoritmi e Strutture Dati dell’ a.a. 2017/2018</w:t>
       </w:r>
     </w:p>
     <w:p>
@@ -108,6 +52,13 @@
     <w:sdt>
       <w:sdtPr>
         <w:rPr>
+          <w:rFonts w:asciiTheme="minorHAnsi" w:eastAsiaTheme="minorEastAsia" w:hAnsiTheme="minorHAnsi" w:cstheme="minorBidi"/>
+          <w:b w:val="0"/>
+          <w:bCs w:val="0"/>
+          <w:smallCaps w:val="0"/>
+          <w:color w:val="auto"/>
+          <w:sz w:val="22"/>
+          <w:szCs w:val="22"/>
           <w:lang w:val="it-IT"/>
         </w:rPr>
         <w:id w:val="-1080755677"/>
@@ -118,11 +69,6 @@
       </w:sdtPr>
       <w:sdtEndPr>
         <w:rPr>
-          <w:rFonts w:asciiTheme="minorHAnsi" w:eastAsiaTheme="minorEastAsia" w:hAnsiTheme="minorHAnsi" w:cstheme="minorBidi"/>
-          <w:smallCaps w:val="0"/>
-          <w:color w:val="auto"/>
-          <w:sz w:val="22"/>
-          <w:szCs w:val="22"/>
           <w:lang w:val="en-US"/>
         </w:rPr>
       </w:sdtEndPr>
@@ -1338,49 +1284,7 @@
         <w:rPr>
           <w:lang w:val="it-IT"/>
         </w:rPr>
-        <w:t xml:space="preserve">Un </w:t>
-      </w:r>
-      <w:proofErr w:type="spellStart"/>
-      <w:r>
-        <w:rPr>
-          <w:lang w:val="it-IT"/>
-        </w:rPr>
-        <w:t>min</w:t>
-      </w:r>
-      <w:proofErr w:type="spellEnd"/>
-      <w:r>
-        <w:rPr>
-          <w:lang w:val="it-IT"/>
-        </w:rPr>
-        <w:t xml:space="preserve"> </w:t>
-      </w:r>
-      <w:proofErr w:type="spellStart"/>
-      <w:r>
-        <w:rPr>
-          <w:lang w:val="it-IT"/>
-        </w:rPr>
-        <w:t>heap</w:t>
-      </w:r>
-      <w:proofErr w:type="spellEnd"/>
-      <w:r>
-        <w:rPr>
-          <w:lang w:val="it-IT"/>
-        </w:rPr>
-        <w:t xml:space="preserve"> è un </w:t>
-      </w:r>
-      <w:proofErr w:type="spellStart"/>
-      <w:r>
-        <w:rPr>
-          <w:lang w:val="it-IT"/>
-        </w:rPr>
-        <w:t>heap</w:t>
-      </w:r>
-      <w:proofErr w:type="spellEnd"/>
-      <w:r>
-        <w:rPr>
-          <w:lang w:val="it-IT"/>
-        </w:rPr>
-        <w:t xml:space="preserve"> che ha come relazione d’ordine la relazione </w:t>
+        <w:t xml:space="preserve">Un min heap è un heap che ha come relazione d’ordine la relazione </w:t>
       </w:r>
       <w:r>
         <w:rPr>
@@ -1438,23 +1342,7 @@
           <w:rFonts w:cstheme="minorHAnsi"/>
           <w:lang w:val="it-IT"/>
         </w:rPr>
-        <w:t xml:space="preserve">Paradossalmente l’operazione </w:t>
-      </w:r>
-      <w:proofErr w:type="spellStart"/>
-      <w:r>
-        <w:rPr>
-          <w:rFonts w:cstheme="minorHAnsi"/>
-          <w:lang w:val="it-IT"/>
-        </w:rPr>
-        <w:t>max</w:t>
-      </w:r>
-      <w:proofErr w:type="spellEnd"/>
-      <w:r>
-        <w:rPr>
-          <w:rFonts w:cstheme="minorHAnsi"/>
-          <w:lang w:val="it-IT"/>
-        </w:rPr>
-        <w:t xml:space="preserve"> </w:t>
+        <w:t xml:space="preserve">Paradossalmente l’operazione max </w:t>
       </w:r>
       <w:r>
         <w:rPr>
@@ -1739,16 +1627,8 @@
         <w:rPr>
           <w:lang w:val="it-IT"/>
         </w:rPr>
-        <w:t xml:space="preserve">Sono funzioni ordinarie per la gestione di un </w:t>
-      </w:r>
-      <w:proofErr w:type="spellStart"/>
-      <w:r>
-        <w:rPr>
-          <w:lang w:val="it-IT"/>
-        </w:rPr>
-        <w:t>heap</w:t>
-      </w:r>
-      <w:proofErr w:type="spellEnd"/>
+        <w:t>Sono funzioni ordinarie per la gestione di un heap</w:t>
+      </w:r>
       <w:r>
         <w:rPr>
           <w:lang w:val="it-IT"/>
@@ -1788,10 +1668,10 @@
             <v:path o:extrusionok="f" gradientshapeok="t" o:connecttype="rect"/>
             <o:lock v:ext="edit" aspectratio="t"/>
           </v:shapetype>
-          <v:shape id="_x0000_i1040" type="#_x0000_t75" style="width:482.25pt;height:93.75pt" o:ole="">
+          <v:shape id="_x0000_i1025" type="#_x0000_t75" style="width:482.25pt;height:93.75pt" o:ole="">
             <v:imagedata r:id="rId9" o:title=""/>
           </v:shape>
-          <o:OLEObject Type="Embed" ProgID="Word.OpenDocumentText.12" ShapeID="_x0000_i1040" DrawAspect="Content" ObjectID="_1552119484" r:id="rId10"/>
+          <o:OLEObject Type="Embed" ProgID="Word.OpenDocumentText.12" ShapeID="_x0000_i1025" DrawAspect="Content" ObjectID="_1552121357" r:id="rId10"/>
         </w:object>
       </w:r>
     </w:p>
@@ -1829,33 +1709,11 @@
           <w:lang w:val="it-IT"/>
         </w:rPr>
       </w:pPr>
-      <w:proofErr w:type="spellStart"/>
-      <w:r>
-        <w:rPr>
-          <w:lang w:val="it-IT"/>
-        </w:rPr>
-        <w:t>isEmpty</w:t>
-      </w:r>
-      <w:proofErr w:type="spellEnd"/>
-      <w:r>
-        <w:rPr>
-          <w:lang w:val="it-IT"/>
-        </w:rPr>
-        <w:t>: ritorna 0 se l’</w:t>
-      </w:r>
-      <w:proofErr w:type="spellStart"/>
-      <w:r>
-        <w:rPr>
-          <w:lang w:val="it-IT"/>
-        </w:rPr>
-        <w:t>heap</w:t>
-      </w:r>
-      <w:proofErr w:type="spellEnd"/>
-      <w:r>
-        <w:rPr>
-          <w:lang w:val="it-IT"/>
-        </w:rPr>
-        <w:t xml:space="preserve"> è vuoto, 1 altrimenti</w:t>
+      <w:r>
+        <w:rPr>
+          <w:lang w:val="it-IT"/>
+        </w:rPr>
+        <w:t>isEmpty: ritorna 0 se l’heap è vuoto, 1 altrimenti</w:t>
       </w:r>
     </w:p>
     <w:p>
@@ -1869,28 +1727,12 @@
           <w:lang w:val="it-IT"/>
         </w:rPr>
       </w:pPr>
-      <w:proofErr w:type="spellStart"/>
-      <w:r>
-        <w:rPr>
-          <w:lang w:val="it-IT"/>
-        </w:rPr>
-        <w:t>size</w:t>
-      </w:r>
-      <w:proofErr w:type="spellEnd"/>
-      <w:r>
-        <w:rPr>
-          <w:lang w:val="it-IT"/>
-        </w:rPr>
-        <w:t>: ritorna un intero che rappresenta il numero di elementi presenti nell’</w:t>
-      </w:r>
-      <w:proofErr w:type="spellStart"/>
-      <w:r>
-        <w:rPr>
-          <w:lang w:val="it-IT"/>
-        </w:rPr>
-        <w:t>heap</w:t>
-      </w:r>
-      <w:proofErr w:type="spellEnd"/>
+      <w:r>
+        <w:rPr>
+          <w:lang w:val="it-IT"/>
+        </w:rPr>
+        <w:t>size: ritorna un intero che rappresenta il numero di elementi presenti nell’heap</w:t>
+      </w:r>
     </w:p>
     <w:p>
       <w:pPr>
@@ -1903,48 +1745,27 @@
           <w:lang w:val="it-IT"/>
         </w:rPr>
       </w:pPr>
-      <w:proofErr w:type="spellStart"/>
-      <w:r>
-        <w:rPr>
-          <w:lang w:val="it-IT"/>
-        </w:rPr>
-        <w:t>min</w:t>
-      </w:r>
-      <w:proofErr w:type="spellEnd"/>
-      <w:r>
-        <w:rPr>
-          <w:lang w:val="it-IT"/>
-        </w:rPr>
-        <w:t xml:space="preserve">: ritorna l’elemento di minima priorità (nel caso di </w:t>
-      </w:r>
-      <w:proofErr w:type="spellStart"/>
-      <w:r>
-        <w:rPr>
-          <w:lang w:val="it-IT"/>
-        </w:rPr>
-        <w:t>min</w:t>
-      </w:r>
-      <w:proofErr w:type="spellEnd"/>
-      <w:r>
-        <w:rPr>
-          <w:lang w:val="it-IT"/>
-        </w:rPr>
-        <w:t xml:space="preserve"> </w:t>
-      </w:r>
-      <w:proofErr w:type="spellStart"/>
-      <w:r>
-        <w:rPr>
-          <w:lang w:val="it-IT"/>
-        </w:rPr>
-        <w:t>heap</w:t>
-      </w:r>
-      <w:proofErr w:type="spellEnd"/>
-      <w:r>
-        <w:rPr>
-          <w:lang w:val="it-IT"/>
-        </w:rPr>
-        <w:t xml:space="preserve"> il massimo dell’ordinamento)</w:t>
-      </w:r>
+      <w:r>
+        <w:rPr>
+          <w:lang w:val="it-IT"/>
+        </w:rPr>
+        <w:lastRenderedPageBreak/>
+        <w:t>min: ritorna l’elemento di minima priorità (nel caso di min heap il massimo dell’ordinamento)</w:t>
+      </w:r>
+      <w:r>
+        <w:rPr>
+          <w:lang w:val="it-IT"/>
+        </w:rPr>
+        <w:t xml:space="preserve"> oppure 0 se l’heap è vuoto. Si consiglia di verificare prima se l’heap contiene almeno un elemento utilizzando il me</w:t>
+      </w:r>
+      <w:r>
+        <w:rPr>
+          <w:lang w:val="it-IT"/>
+        </w:rPr>
+        <w:t>todo isEmpty</w:t>
+      </w:r>
+      <w:bookmarkStart w:id="7" w:name="_GoBack"/>
+      <w:bookmarkEnd w:id="7"/>
     </w:p>
     <w:p>
       <w:pPr>
@@ -1957,29 +1778,12 @@
           <w:lang w:val="it-IT"/>
         </w:rPr>
       </w:pPr>
-      <w:proofErr w:type="spellStart"/>
-      <w:r>
-        <w:rPr>
-          <w:lang w:val="it-IT"/>
-        </w:rPr>
-        <w:lastRenderedPageBreak/>
-        <w:t>insert</w:t>
-      </w:r>
-      <w:proofErr w:type="spellEnd"/>
-      <w:r>
-        <w:rPr>
-          <w:lang w:val="it-IT"/>
-        </w:rPr>
-        <w:t>: inserisce l’intero k all’interno dell’</w:t>
-      </w:r>
-      <w:proofErr w:type="spellStart"/>
-      <w:r>
-        <w:rPr>
-          <w:lang w:val="it-IT"/>
-        </w:rPr>
-        <w:t>heap</w:t>
-      </w:r>
-      <w:proofErr w:type="spellEnd"/>
+      <w:r>
+        <w:rPr>
+          <w:lang w:val="it-IT"/>
+        </w:rPr>
+        <w:t>insert: inserisce l’intero k all’interno dell’heap</w:t>
+      </w:r>
     </w:p>
     <w:p>
       <w:pPr>
@@ -1996,16 +1800,8 @@
         <w:rPr>
           <w:lang w:val="it-IT"/>
         </w:rPr>
-        <w:t>delete: rimuove l’intero k dall’</w:t>
-      </w:r>
-      <w:proofErr w:type="spellStart"/>
-      <w:r>
-        <w:rPr>
-          <w:lang w:val="it-IT"/>
-        </w:rPr>
-        <w:t>heap</w:t>
-      </w:r>
-      <w:proofErr w:type="spellEnd"/>
+        <w:t>delete: rimuove l’intero k dall’heap</w:t>
+      </w:r>
     </w:p>
     <w:p>
       <w:pPr>
@@ -2015,44 +1811,30 @@
           <w:lang w:val="it-IT"/>
         </w:rPr>
       </w:pPr>
-      <w:bookmarkStart w:id="7" w:name="_Toc478377072"/>
+      <w:bookmarkStart w:id="8" w:name="_Toc478377072"/>
       <w:r>
         <w:rPr>
           <w:lang w:val="it-IT"/>
         </w:rPr>
         <w:t>Funzioni complesse</w:t>
       </w:r>
-      <w:bookmarkEnd w:id="7"/>
-    </w:p>
-    <w:p>
-      <w:pPr>
-        <w:rPr>
-          <w:lang w:val="it-IT"/>
-        </w:rPr>
-      </w:pPr>
-      <w:r>
-        <w:rPr>
-          <w:lang w:val="it-IT"/>
-        </w:rPr>
-        <w:t xml:space="preserve">Funzioni utili per la gestione di un </w:t>
-      </w:r>
-      <w:proofErr w:type="spellStart"/>
-      <w:r>
-        <w:rPr>
-          <w:lang w:val="it-IT"/>
-        </w:rPr>
-        <w:t>heap</w:t>
-      </w:r>
-      <w:proofErr w:type="spellEnd"/>
-      <w:r>
-        <w:rPr>
-          <w:lang w:val="it-IT"/>
-        </w:rPr>
-        <w:t>:</w:t>
-      </w:r>
-    </w:p>
-    <w:bookmarkStart w:id="8" w:name="_MON_1552117774"/>
-    <w:bookmarkEnd w:id="8"/>
+      <w:bookmarkEnd w:id="8"/>
+    </w:p>
+    <w:p>
+      <w:pPr>
+        <w:rPr>
+          <w:lang w:val="it-IT"/>
+        </w:rPr>
+      </w:pPr>
+      <w:r>
+        <w:rPr>
+          <w:lang w:val="it-IT"/>
+        </w:rPr>
+        <w:t>Funzioni utili per la gestione di un heap:</w:t>
+      </w:r>
+    </w:p>
+    <w:bookmarkStart w:id="9" w:name="_MON_1552117774"/>
+    <w:bookmarkEnd w:id="9"/>
     <w:p>
       <w:pPr>
         <w:rPr>
@@ -2064,10 +1846,10 @@
           <w:lang w:val="it-IT"/>
         </w:rPr>
         <w:object w:dxaOrig="9638" w:dyaOrig="1305">
-          <v:shape id="_x0000_i1044" type="#_x0000_t75" style="width:482.25pt;height:65.25pt" o:ole="">
+          <v:shape id="_x0000_i1026" type="#_x0000_t75" style="width:482.25pt;height:65.25pt" o:ole="">
             <v:imagedata r:id="rId11" o:title=""/>
           </v:shape>
-          <o:OLEObject Type="Embed" ProgID="Word.OpenDocumentText.12" ShapeID="_x0000_i1044" DrawAspect="Content" ObjectID="_1552119485" r:id="rId12"/>
+          <o:OLEObject Type="Embed" ProgID="Word.OpenDocumentText.12" ShapeID="_x0000_i1026" DrawAspect="Content" ObjectID="_1552121358" r:id="rId12"/>
         </w:object>
       </w:r>
     </w:p>
@@ -2079,14 +1861,14 @@
           <w:lang w:val="it-IT"/>
         </w:rPr>
       </w:pPr>
-      <w:bookmarkStart w:id="9" w:name="_Toc478377073"/>
+      <w:bookmarkStart w:id="10" w:name="_Toc478377073"/>
       <w:r>
         <w:rPr>
           <w:lang w:val="it-IT"/>
         </w:rPr>
         <w:t>Descrizione funzioni complesse</w:t>
       </w:r>
-      <w:bookmarkEnd w:id="9"/>
+      <w:bookmarkEnd w:id="10"/>
     </w:p>
     <w:p>
       <w:pPr>
@@ -2099,19 +1881,11 @@
           <w:lang w:val="it-IT"/>
         </w:rPr>
       </w:pPr>
-      <w:proofErr w:type="spellStart"/>
-      <w:r>
-        <w:rPr>
-          <w:lang w:val="it-IT"/>
-        </w:rPr>
-        <w:t>buildHeap</w:t>
-      </w:r>
-      <w:proofErr w:type="spellEnd"/>
-      <w:r>
-        <w:rPr>
-          <w:lang w:val="it-IT"/>
-        </w:rPr>
-        <w:t xml:space="preserve">: data una collezione di interi </w:t>
+      <w:r>
+        <w:rPr>
+          <w:lang w:val="it-IT"/>
+        </w:rPr>
+        <w:t xml:space="preserve">buildHeap: data una collezione di interi </w:t>
       </w:r>
       <w:r>
         <w:rPr>
@@ -2123,21 +1897,7 @@
         <w:rPr>
           <w:lang w:val="it-IT"/>
         </w:rPr>
-        <w:t xml:space="preserve">, costruisce un </w:t>
-      </w:r>
-      <w:proofErr w:type="spellStart"/>
-      <w:r>
-        <w:rPr>
-          <w:lang w:val="it-IT"/>
-        </w:rPr>
-        <w:t>heap</w:t>
-      </w:r>
-      <w:proofErr w:type="spellEnd"/>
-      <w:r>
-        <w:rPr>
-          <w:lang w:val="it-IT"/>
-        </w:rPr>
-        <w:t xml:space="preserve"> e lo ritorna</w:t>
+        <w:t>, costruisce un heap e lo ritorna</w:t>
       </w:r>
     </w:p>
     <w:p>
@@ -2151,33 +1911,11 @@
           <w:lang w:val="it-IT"/>
         </w:rPr>
       </w:pPr>
-      <w:proofErr w:type="spellStart"/>
-      <w:r>
-        <w:rPr>
-          <w:lang w:val="it-IT"/>
-        </w:rPr>
-        <w:t>freeheap</w:t>
-      </w:r>
-      <w:proofErr w:type="spellEnd"/>
-      <w:r>
-        <w:rPr>
-          <w:lang w:val="it-IT"/>
-        </w:rPr>
-        <w:t>: libera la memoria dinamica allocata dall’</w:t>
-      </w:r>
-      <w:proofErr w:type="spellStart"/>
-      <w:r>
-        <w:rPr>
-          <w:lang w:val="it-IT"/>
-        </w:rPr>
-        <w:t>heap</w:t>
-      </w:r>
-      <w:proofErr w:type="spellEnd"/>
-      <w:r>
-        <w:rPr>
-          <w:lang w:val="it-IT"/>
-        </w:rPr>
-        <w:t xml:space="preserve"> cancellandolo in maniera corretta</w:t>
+      <w:r>
+        <w:rPr>
+          <w:lang w:val="it-IT"/>
+        </w:rPr>
+        <w:t>freeheap: libera la memoria dinamica allocata dall’heap cancellandolo in maniera corretta</w:t>
       </w:r>
     </w:p>
     <w:p>
@@ -2191,33 +1929,11 @@
           <w:lang w:val="it-IT"/>
         </w:rPr>
       </w:pPr>
-      <w:proofErr w:type="spellStart"/>
-      <w:r>
-        <w:rPr>
-          <w:lang w:val="it-IT"/>
-        </w:rPr>
-        <w:t>printHeap</w:t>
-      </w:r>
-      <w:proofErr w:type="spellEnd"/>
-      <w:r>
-        <w:rPr>
-          <w:lang w:val="it-IT"/>
-        </w:rPr>
-        <w:t>: stampa tutti gli elementi dell’</w:t>
-      </w:r>
-      <w:proofErr w:type="spellStart"/>
-      <w:r>
-        <w:rPr>
-          <w:lang w:val="it-IT"/>
-        </w:rPr>
-        <w:t>heap</w:t>
-      </w:r>
-      <w:proofErr w:type="spellEnd"/>
-      <w:r>
-        <w:rPr>
-          <w:lang w:val="it-IT"/>
-        </w:rPr>
-        <w:t xml:space="preserve"> in base alla loro posizione all’interno dello stesso</w:t>
+      <w:r>
+        <w:rPr>
+          <w:lang w:val="it-IT"/>
+        </w:rPr>
+        <w:t>printHeap: stampa tutti gli elementi dell’heap in base alla loro posizione all’interno dello stesso</w:t>
       </w:r>
     </w:p>
     <w:p>
@@ -2228,8 +1944,7 @@
           <w:lang w:val="it-IT"/>
         </w:rPr>
       </w:pPr>
-      <w:bookmarkStart w:id="10" w:name="_Toc478377074"/>
-      <w:proofErr w:type="spellStart"/>
+      <w:bookmarkStart w:id="11" w:name="_Toc478377074"/>
       <w:r>
         <w:rPr>
           <w:lang w:val="it-IT"/>
@@ -2242,8 +1957,7 @@
         </w:rPr>
         <w:t>eapSort</w:t>
       </w:r>
-      <w:bookmarkEnd w:id="10"/>
-      <w:proofErr w:type="spellEnd"/>
+      <w:bookmarkEnd w:id="11"/>
     </w:p>
     <w:p>
       <w:pPr>
@@ -2257,7 +1971,6 @@
         </w:rPr>
         <w:t xml:space="preserve">È una funzione di ordinamento che non spreca memoria aggiuntiva e che ha complessità asintotica pari a </w:t>
       </w:r>
-      <w:proofErr w:type="spellStart"/>
       <w:r>
         <w:rPr>
           <w:rFonts w:cstheme="minorHAnsi"/>
@@ -2271,73 +1984,37 @@
           <w:i/>
           <w:lang w:val="it-IT"/>
         </w:rPr>
-        <w:t>log</w:t>
-      </w:r>
-      <w:proofErr w:type="spellEnd"/>
+        <w:t>log(N)</w:t>
+      </w:r>
       <w:r>
         <w:rPr>
           <w:i/>
           <w:lang w:val="it-IT"/>
         </w:rPr>
-        <w:t>(N)</w:t>
-      </w:r>
-      <w:r>
-        <w:rPr>
-          <w:i/>
-          <w:lang w:val="it-IT"/>
-        </w:rPr>
         <w:t xml:space="preserve"> </w:t>
       </w:r>
       <w:r>
         <w:rPr>
           <w:lang w:val="it-IT"/>
         </w:rPr>
-        <w:t xml:space="preserve">dove </w:t>
-      </w:r>
-      <w:proofErr w:type="gramStart"/>
-      <w:r>
-        <w:rPr>
-          <w:lang w:val="it-IT"/>
-        </w:rPr>
-        <w:t>N è</w:t>
-      </w:r>
-      <w:proofErr w:type="gramEnd"/>
-      <w:r>
-        <w:rPr>
-          <w:lang w:val="it-IT"/>
-        </w:rPr>
-        <w:t xml:space="preserve"> la dimensione della sequenza di ordinare data in ingresso.</w:t>
-      </w:r>
-    </w:p>
-    <w:p>
-      <w:pPr>
-        <w:rPr>
-          <w:lang w:val="it-IT"/>
-        </w:rPr>
-      </w:pPr>
-      <w:r>
-        <w:rPr>
-          <w:lang w:val="it-IT"/>
-        </w:rPr>
-        <w:t>Sfrutta le proprietà dell’</w:t>
-      </w:r>
-      <w:proofErr w:type="spellStart"/>
-      <w:r>
-        <w:rPr>
-          <w:lang w:val="it-IT"/>
-        </w:rPr>
-        <w:t>heap</w:t>
-      </w:r>
-      <w:proofErr w:type="spellEnd"/>
-      <w:r>
-        <w:rPr>
-          <w:lang w:val="it-IT"/>
-        </w:rPr>
-        <w:t xml:space="preserve"> ed è definita come segue</w:t>
-      </w:r>
-    </w:p>
-    <w:bookmarkStart w:id="11" w:name="_MON_1552118277"/>
-    <w:bookmarkEnd w:id="11"/>
+        <w:t>dove N è la dimensione della sequenza di ordinare data in ingresso.</w:t>
+      </w:r>
+    </w:p>
+    <w:p>
+      <w:pPr>
+        <w:rPr>
+          <w:lang w:val="it-IT"/>
+        </w:rPr>
+      </w:pPr>
+      <w:r>
+        <w:rPr>
+          <w:lang w:val="it-IT"/>
+        </w:rPr>
+        <w:t>Sfrutta le proprietà dell’heap ed è definita come segue</w:t>
+      </w:r>
+    </w:p>
+    <w:bookmarkStart w:id="12" w:name="_MON_1552118277"/>
+    <w:bookmarkEnd w:id="12"/>
     <w:p>
       <w:pPr>
         <w:rPr>
@@ -2349,10 +2026,10 @@
           <w:lang w:val="it-IT"/>
         </w:rPr>
         <w:object w:dxaOrig="9638" w:dyaOrig="735">
-          <v:shape id="_x0000_i1046" type="#_x0000_t75" style="width:482.25pt;height:36.75pt" o:ole="">
+          <v:shape id="_x0000_i1027" type="#_x0000_t75" style="width:482.25pt;height:36.75pt" o:ole="">
             <v:imagedata r:id="rId13" o:title=""/>
           </v:shape>
-          <o:OLEObject Type="Embed" ProgID="Word.OpenDocumentText.12" ShapeID="_x0000_i1046" DrawAspect="Content" ObjectID="_1552119486" r:id="rId14"/>
+          <o:OLEObject Type="Embed" ProgID="Word.OpenDocumentText.12" ShapeID="_x0000_i1027" DrawAspect="Content" ObjectID="_1552121359" r:id="rId14"/>
         </w:object>
       </w:r>
     </w:p>
@@ -2364,22 +2041,14 @@
           <w:lang w:val="it-IT"/>
         </w:rPr>
       </w:pPr>
-      <w:bookmarkStart w:id="12" w:name="_Toc478377075"/>
-      <w:r>
-        <w:rPr>
-          <w:lang w:val="it-IT"/>
-        </w:rPr>
-        <w:t xml:space="preserve">Descrizione di </w:t>
-      </w:r>
-      <w:proofErr w:type="spellStart"/>
-      <w:r>
-        <w:rPr>
-          <w:lang w:val="it-IT"/>
-        </w:rPr>
-        <w:t>heapSort</w:t>
-      </w:r>
-      <w:bookmarkEnd w:id="12"/>
-      <w:proofErr w:type="spellEnd"/>
+      <w:bookmarkStart w:id="13" w:name="_Toc478377075"/>
+      <w:r>
+        <w:rPr>
+          <w:lang w:val="it-IT"/>
+        </w:rPr>
+        <w:t>Descrizione di heapSort</w:t>
+      </w:r>
+      <w:bookmarkEnd w:id="13"/>
     </w:p>
     <w:p>
       <w:pPr>
@@ -2417,21 +2086,7 @@
         <w:rPr>
           <w:lang w:val="it-IT"/>
         </w:rPr>
-        <w:t xml:space="preserve">Non c’è bisogno di creare un </w:t>
-      </w:r>
-      <w:proofErr w:type="spellStart"/>
-      <w:r>
-        <w:rPr>
-          <w:lang w:val="it-IT"/>
-        </w:rPr>
-        <w:t>heap</w:t>
-      </w:r>
-      <w:proofErr w:type="spellEnd"/>
-      <w:r>
-        <w:rPr>
-          <w:lang w:val="it-IT"/>
-        </w:rPr>
-        <w:t xml:space="preserve"> per poterla utilizzare in quanto questa operazione è svolta stesso all’interno del</w:t>
+        <w:t>Non c’è bisogno di creare un heap per poterla utilizzare in quanto questa operazione è svolta stesso all’interno del</w:t>
       </w:r>
       <w:r>
         <w:rPr>
@@ -2443,21 +2098,7 @@
         <w:rPr>
           <w:lang w:val="it-IT"/>
         </w:rPr>
-        <w:t xml:space="preserve"> e questo permette di poter utilizzare l’ordinamento tramite </w:t>
-      </w:r>
-      <w:proofErr w:type="spellStart"/>
-      <w:r>
-        <w:rPr>
-          <w:lang w:val="it-IT"/>
-        </w:rPr>
-        <w:t>heap</w:t>
-      </w:r>
-      <w:proofErr w:type="spellEnd"/>
-      <w:r>
-        <w:rPr>
-          <w:lang w:val="it-IT"/>
-        </w:rPr>
-        <w:t xml:space="preserve"> senza averne alcuna nozione.</w:t>
+        <w:t xml:space="preserve"> e questo permette di poter utilizzare l’ordinamento tramite heap senza averne alcuna nozione.</w:t>
       </w:r>
     </w:p>
     <w:p>
@@ -2467,14 +2108,14 @@
           <w:lang w:val="it-IT"/>
         </w:rPr>
       </w:pPr>
-      <w:bookmarkStart w:id="13" w:name="_Toc478377076"/>
+      <w:bookmarkStart w:id="14" w:name="_Toc478377076"/>
       <w:r>
         <w:rPr>
           <w:lang w:val="it-IT"/>
         </w:rPr>
         <w:t>Esempio d’utilizzo della libreria</w:t>
       </w:r>
-      <w:bookmarkEnd w:id="13"/>
+      <w:bookmarkEnd w:id="14"/>
     </w:p>
     <w:p>
       <w:pPr>
@@ -2498,35 +2139,7 @@
         <w:rPr>
           <w:lang w:val="it-IT"/>
         </w:rPr>
-        <w:t xml:space="preserve"> composto da un </w:t>
-      </w:r>
-      <w:proofErr w:type="spellStart"/>
-      <w:r>
-        <w:rPr>
-          <w:lang w:val="it-IT"/>
-        </w:rPr>
-        <w:t>menù</w:t>
-      </w:r>
-      <w:proofErr w:type="spellEnd"/>
-      <w:r>
-        <w:rPr>
-          <w:lang w:val="it-IT"/>
-        </w:rPr>
-        <w:t xml:space="preserve"> principale che guida l’utente alla creazione di un </w:t>
-      </w:r>
-      <w:proofErr w:type="spellStart"/>
-      <w:r>
-        <w:rPr>
-          <w:lang w:val="it-IT"/>
-        </w:rPr>
-        <w:t>heap</w:t>
-      </w:r>
-      <w:proofErr w:type="spellEnd"/>
-      <w:r>
-        <w:rPr>
-          <w:lang w:val="it-IT"/>
-        </w:rPr>
-        <w:t xml:space="preserve"> e</w:t>
+        <w:t xml:space="preserve"> composto da un menù principale che guida l’utente alla creazione di un heap e</w:t>
       </w:r>
       <w:r>
         <w:rPr>
@@ -2546,8 +2159,6 @@
         </w:rPr>
         <w:t>a</w:t>
       </w:r>
-      <w:bookmarkStart w:id="14" w:name="_GoBack"/>
-      <w:bookmarkEnd w:id="14"/>
       <w:r>
         <w:rPr>
           <w:lang w:val="it-IT"/>
@@ -4601,564 +4212,6 @@
 </w:styles>
 </file>
 
-<file path=word/glossary/document.xml><?xml version="1.0" encoding="utf-8"?>
-<w:glossaryDocument xmlns:wpc="http://schemas.microsoft.com/office/word/2010/wordprocessingCanvas" xmlns:cx="http://schemas.microsoft.com/office/drawing/2014/chartex" xmlns:mc="http://schemas.openxmlformats.org/markup-compatibility/2006" xmlns:o="urn:schemas-microsoft-com:office:office" xmlns:r="http://schemas.openxmlformats.org/officeDocument/2006/relationships" xmlns:m="http://schemas.openxmlformats.org/officeDocument/2006/math" xmlns:v="urn:schemas-microsoft-com:vml" xmlns:wp14="http://schemas.microsoft.com/office/word/2010/wordprocessingDrawing" xmlns:wp="http://schemas.openxmlformats.org/drawingml/2006/wordprocessingDrawing" xmlns:w10="urn:schemas-microsoft-com:office:word" xmlns:w="http://schemas.openxmlformats.org/wordprocessingml/2006/main" xmlns:w14="http://schemas.microsoft.com/office/word/2010/wordml" xmlns:w15="http://schemas.microsoft.com/office/word/2012/wordml" xmlns:w16se="http://schemas.microsoft.com/office/word/2015/wordml/symex" xmlns:wpg="http://schemas.microsoft.com/office/word/2010/wordprocessingGroup" xmlns:wpi="http://schemas.microsoft.com/office/word/2010/wordprocessingInk" xmlns:wne="http://schemas.microsoft.com/office/word/2006/wordml" xmlns:wps="http://schemas.microsoft.com/office/word/2010/wordprocessingShape" mc:Ignorable="w14 w15 w16se wp14"/>
-</file>
-
-<file path=word/glossary/fontTable.xml><?xml version="1.0" encoding="utf-8"?>
-<w:fonts xmlns:mc="http://schemas.openxmlformats.org/markup-compatibility/2006" xmlns:r="http://schemas.openxmlformats.org/officeDocument/2006/relationships" xmlns:w="http://schemas.openxmlformats.org/wordprocessingml/2006/main" xmlns:w14="http://schemas.microsoft.com/office/word/2010/wordml" xmlns:w15="http://schemas.microsoft.com/office/word/2012/wordml" xmlns:w16se="http://schemas.microsoft.com/office/word/2015/wordml/symex" mc:Ignorable="w14 w15 w16se">
-  <w:font w:name="Times New Roman">
-    <w:panose1 w:val="02020603050405020304"/>
-    <w:charset w:val="00"/>
-    <w:family w:val="roman"/>
-    <w:pitch w:val="variable"/>
-    <w:sig w:usb0="E0002AFF" w:usb1="C0007841" w:usb2="00000009" w:usb3="00000000" w:csb0="000001FF" w:csb1="00000000"/>
-  </w:font>
-  <w:font w:name="Symbol">
-    <w:panose1 w:val="05050102010706020507"/>
-    <w:charset w:val="02"/>
-    <w:family w:val="roman"/>
-    <w:pitch w:val="variable"/>
-    <w:sig w:usb0="00000000" w:usb1="10000000" w:usb2="00000000" w:usb3="00000000" w:csb0="80000000" w:csb1="00000000"/>
-  </w:font>
-  <w:font w:name="Courier New">
-    <w:panose1 w:val="02070309020205020404"/>
-    <w:charset w:val="00"/>
-    <w:family w:val="modern"/>
-    <w:pitch w:val="fixed"/>
-    <w:sig w:usb0="E0002EFF" w:usb1="C0007843" w:usb2="00000009" w:usb3="00000000" w:csb0="000001FF" w:csb1="00000000"/>
-  </w:font>
-  <w:font w:name="Wingdings">
-    <w:panose1 w:val="05000000000000000000"/>
-    <w:charset w:val="02"/>
-    <w:family w:val="auto"/>
-    <w:pitch w:val="variable"/>
-    <w:sig w:usb0="00000000" w:usb1="10000000" w:usb2="00000000" w:usb3="00000000" w:csb0="80000000" w:csb1="00000000"/>
-  </w:font>
-  <w:font w:name="Calibri">
-    <w:panose1 w:val="020F0502020204030204"/>
-    <w:charset w:val="00"/>
-    <w:family w:val="swiss"/>
-    <w:pitch w:val="variable"/>
-    <w:sig w:usb0="A0002AEF" w:usb1="4000207B" w:usb2="00000000" w:usb3="00000000" w:csb0="000001FF" w:csb1="00000000"/>
-  </w:font>
-  <w:font w:name="SimSun">
-    <w:altName w:val="宋体"/>
-    <w:panose1 w:val="02010600030101010101"/>
-    <w:charset w:val="86"/>
-    <w:family w:val="auto"/>
-    <w:pitch w:val="variable"/>
-    <w:sig w:usb0="00000003" w:usb1="288F0000" w:usb2="00000016" w:usb3="00000000" w:csb0="00040001" w:csb1="00000000"/>
-  </w:font>
-  <w:font w:name="Arial">
-    <w:panose1 w:val="020B0604020202020204"/>
-    <w:charset w:val="00"/>
-    <w:family w:val="swiss"/>
-    <w:pitch w:val="variable"/>
-    <w:sig w:usb0="E0002AFF" w:usb1="C0007843" w:usb2="00000009" w:usb3="00000000" w:csb0="000001FF" w:csb1="00000000"/>
-  </w:font>
-  <w:font w:name="Calibri Light">
-    <w:panose1 w:val="020F0302020204030204"/>
-    <w:charset w:val="00"/>
-    <w:family w:val="swiss"/>
-    <w:pitch w:val="variable"/>
-    <w:sig w:usb0="A0002AEF" w:usb1="4000207B" w:usb2="00000000" w:usb3="00000000" w:csb0="000001FF" w:csb1="00000000"/>
-  </w:font>
-  <w:font w:name="Segoe UI">
-    <w:panose1 w:val="020B0502040204020203"/>
-    <w:charset w:val="00"/>
-    <w:family w:val="swiss"/>
-    <w:pitch w:val="variable"/>
-    <w:sig w:usb0="E4002EFF" w:usb1="C000E47F" w:usb2="00000009" w:usb3="00000000" w:csb0="000001FF" w:csb1="00000000"/>
-  </w:font>
-</w:fonts>
-</file>
-
-<file path=word/glossary/settings.xml><?xml version="1.0" encoding="utf-8"?>
-<w:settings xmlns:mc="http://schemas.openxmlformats.org/markup-compatibility/2006" xmlns:o="urn:schemas-microsoft-com:office:office" xmlns:r="http://schemas.openxmlformats.org/officeDocument/2006/relationships" xmlns:m="http://schemas.openxmlformats.org/officeDocument/2006/math" xmlns:v="urn:schemas-microsoft-com:vml" xmlns:w10="urn:schemas-microsoft-com:office:word" xmlns:w="http://schemas.openxmlformats.org/wordprocessingml/2006/main" xmlns:w14="http://schemas.microsoft.com/office/word/2010/wordml" xmlns:w15="http://schemas.microsoft.com/office/word/2012/wordml" xmlns:w16se="http://schemas.microsoft.com/office/word/2015/wordml/symex" xmlns:sl="http://schemas.openxmlformats.org/schemaLibrary/2006/main" mc:Ignorable="w14 w15 w16se">
-  <w:view w:val="normal"/>
-  <w:defaultTabStop w:val="708"/>
-  <w:hyphenationZone w:val="283"/>
-  <w:characterSpacingControl w:val="doNotCompress"/>
-  <w:compat>
-    <w:useFELayout/>
-    <w:compatSetting w:name="compatibilityMode" w:uri="http://schemas.microsoft.com/office/word" w:val="15"/>
-    <w:compatSetting w:name="overrideTableStyleFontSizeAndJustification" w:uri="http://schemas.microsoft.com/office/word" w:val="1"/>
-    <w:compatSetting w:name="enableOpenTypeFeatures" w:uri="http://schemas.microsoft.com/office/word" w:val="1"/>
-    <w:compatSetting w:name="doNotFlipMirrorIndents" w:uri="http://schemas.microsoft.com/office/word" w:val="1"/>
-    <w:compatSetting w:name="differentiateMultirowTableHeaders" w:uri="http://schemas.microsoft.com/office/word" w:val="1"/>
-  </w:compat>
-  <w:rsids>
-    <w:rsidRoot w:val="00DA09A3"/>
-    <w:rsid w:val="005C0D88"/>
-    <w:rsid w:val="00DA09A3"/>
-  </w:rsids>
-  <m:mathPr>
-    <m:mathFont m:val="Cambria Math"/>
-    <m:brkBin m:val="before"/>
-    <m:brkBinSub m:val="--"/>
-    <m:smallFrac m:val="0"/>
-    <m:dispDef/>
-    <m:lMargin m:val="0"/>
-    <m:rMargin m:val="0"/>
-    <m:defJc m:val="centerGroup"/>
-    <m:wrapIndent m:val="1440"/>
-    <m:intLim m:val="subSup"/>
-    <m:naryLim m:val="undOvr"/>
-  </m:mathPr>
-  <w:themeFontLang w:val="it-IT"/>
-  <w:clrSchemeMapping w:bg1="light1" w:t1="dark1" w:bg2="light2" w:t2="dark2" w:accent1="accent1" w:accent2="accent2" w:accent3="accent3" w:accent4="accent4" w:accent5="accent5" w:accent6="accent6" w:hyperlink="hyperlink" w:followedHyperlink="followedHyperlink"/>
-  <w:decimalSymbol w:val=","/>
-  <w:listSeparator w:val=";"/>
-  <w15:chartTrackingRefBased/>
-</w:settings>
-</file>
-
-<file path=word/glossary/styles.xml><?xml version="1.0" encoding="utf-8"?>
-<w:styles xmlns:mc="http://schemas.openxmlformats.org/markup-compatibility/2006" xmlns:r="http://schemas.openxmlformats.org/officeDocument/2006/relationships" xmlns:w="http://schemas.openxmlformats.org/wordprocessingml/2006/main" xmlns:w14="http://schemas.microsoft.com/office/word/2010/wordml" xmlns:w15="http://schemas.microsoft.com/office/word/2012/wordml" xmlns:w16se="http://schemas.microsoft.com/office/word/2015/wordml/symex" mc:Ignorable="w14 w15 w16se">
-  <w:docDefaults>
-    <w:rPrDefault>
-      <w:rPr>
-        <w:rFonts w:asciiTheme="minorHAnsi" w:eastAsiaTheme="minorEastAsia" w:hAnsiTheme="minorHAnsi" w:cstheme="minorBidi"/>
-        <w:sz w:val="22"/>
-        <w:szCs w:val="22"/>
-        <w:lang w:val="it-IT" w:eastAsia="it-IT" w:bidi="ar-SA"/>
-      </w:rPr>
-    </w:rPrDefault>
-    <w:pPrDefault>
-      <w:pPr>
-        <w:spacing w:after="160" w:line="259" w:lineRule="auto"/>
-      </w:pPr>
-    </w:pPrDefault>
-  </w:docDefaults>
-  <w:latentStyles w:defLockedState="0" w:defUIPriority="99" w:defSemiHidden="0" w:defUnhideWhenUsed="0" w:defQFormat="0" w:count="371">
-    <w:lsdException w:name="Normal" w:uiPriority="0" w:qFormat="1"/>
-    <w:lsdException w:name="heading 1" w:uiPriority="9" w:qFormat="1"/>
-    <w:lsdException w:name="heading 2" w:semiHidden="1" w:uiPriority="9" w:unhideWhenUsed="1" w:qFormat="1"/>
-    <w:lsdException w:name="heading 3" w:semiHidden="1" w:uiPriority="9" w:unhideWhenUsed="1" w:qFormat="1"/>
-    <w:lsdException w:name="heading 4" w:semiHidden="1" w:uiPriority="9" w:unhideWhenUsed="1" w:qFormat="1"/>
-    <w:lsdException w:name="heading 5" w:semiHidden="1" w:uiPriority="9" w:unhideWhenUsed="1" w:qFormat="1"/>
-    <w:lsdException w:name="heading 6" w:semiHidden="1" w:uiPriority="9" w:unhideWhenUsed="1" w:qFormat="1"/>
-    <w:lsdException w:name="heading 7" w:semiHidden="1" w:uiPriority="9" w:unhideWhenUsed="1" w:qFormat="1"/>
-    <w:lsdException w:name="heading 8" w:semiHidden="1" w:uiPriority="9" w:unhideWhenUsed="1" w:qFormat="1"/>
-    <w:lsdException w:name="heading 9" w:semiHidden="1" w:uiPriority="9" w:unhideWhenUsed="1" w:qFormat="1"/>
-    <w:lsdException w:name="index 1" w:semiHidden="1" w:unhideWhenUsed="1"/>
-    <w:lsdException w:name="index 2" w:semiHidden="1" w:unhideWhenUsed="1"/>
-    <w:lsdException w:name="index 3" w:semiHidden="1" w:unhideWhenUsed="1"/>
-    <w:lsdException w:name="index 4" w:semiHidden="1" w:unhideWhenUsed="1"/>
-    <w:lsdException w:name="index 5" w:semiHidden="1" w:unhideWhenUsed="1"/>
-    <w:lsdException w:name="index 6" w:semiHidden="1" w:unhideWhenUsed="1"/>
-    <w:lsdException w:name="index 7" w:semiHidden="1" w:unhideWhenUsed="1"/>
-    <w:lsdException w:name="index 8" w:semiHidden="1" w:unhideWhenUsed="1"/>
-    <w:lsdException w:name="index 9" w:semiHidden="1" w:unhideWhenUsed="1"/>
-    <w:lsdException w:name="toc 1" w:semiHidden="1" w:uiPriority="39" w:unhideWhenUsed="1"/>
-    <w:lsdException w:name="toc 2" w:semiHidden="1" w:uiPriority="39" w:unhideWhenUsed="1"/>
-    <w:lsdException w:name="toc 3" w:semiHidden="1" w:uiPriority="39" w:unhideWhenUsed="1"/>
-    <w:lsdException w:name="toc 4" w:semiHidden="1" w:uiPriority="39" w:unhideWhenUsed="1"/>
-    <w:lsdException w:name="toc 5" w:semiHidden="1" w:uiPriority="39" w:unhideWhenUsed="1"/>
-    <w:lsdException w:name="toc 6" w:semiHidden="1" w:uiPriority="39" w:unhideWhenUsed="1"/>
-    <w:lsdException w:name="toc 7" w:semiHidden="1" w:uiPriority="39" w:unhideWhenUsed="1"/>
-    <w:lsdException w:name="toc 8" w:semiHidden="1" w:uiPriority="39" w:unhideWhenUsed="1"/>
-    <w:lsdException w:name="toc 9" w:semiHidden="1" w:uiPriority="39" w:unhideWhenUsed="1"/>
-    <w:lsdException w:name="Normal Indent" w:semiHidden="1" w:unhideWhenUsed="1"/>
-    <w:lsdException w:name="footnote text" w:semiHidden="1" w:unhideWhenUsed="1"/>
-    <w:lsdException w:name="annotation text" w:semiHidden="1" w:unhideWhenUsed="1"/>
-    <w:lsdException w:name="header" w:semiHidden="1" w:unhideWhenUsed="1"/>
-    <w:lsdException w:name="footer" w:semiHidden="1" w:unhideWhenUsed="1"/>
-    <w:lsdException w:name="index heading" w:semiHidden="1" w:unhideWhenUsed="1"/>
-    <w:lsdException w:name="caption" w:semiHidden="1" w:uiPriority="35" w:unhideWhenUsed="1" w:qFormat="1"/>
-    <w:lsdException w:name="table of figures" w:semiHidden="1" w:unhideWhenUsed="1"/>
-    <w:lsdException w:name="envelope address" w:semiHidden="1" w:unhideWhenUsed="1"/>
-    <w:lsdException w:name="envelope return" w:semiHidden="1" w:unhideWhenUsed="1"/>
-    <w:lsdException w:name="footnote reference" w:semiHidden="1" w:unhideWhenUsed="1"/>
-    <w:lsdException w:name="annotation reference" w:semiHidden="1" w:unhideWhenUsed="1"/>
-    <w:lsdException w:name="line number" w:semiHidden="1" w:unhideWhenUsed="1"/>
-    <w:lsdException w:name="page number" w:semiHidden="1" w:unhideWhenUsed="1"/>
-    <w:lsdException w:name="endnote reference" w:semiHidden="1" w:unhideWhenUsed="1"/>
-    <w:lsdException w:name="endnote text" w:semiHidden="1" w:unhideWhenUsed="1"/>
-    <w:lsdException w:name="table of authorities" w:semiHidden="1" w:unhideWhenUsed="1"/>
-    <w:lsdException w:name="macro" w:semiHidden="1" w:unhideWhenUsed="1"/>
-    <w:lsdException w:name="toa heading" w:semiHidden="1" w:unhideWhenUsed="1"/>
-    <w:lsdException w:name="List" w:semiHidden="1" w:unhideWhenUsed="1"/>
-    <w:lsdException w:name="List Bullet" w:semiHidden="1" w:unhideWhenUsed="1"/>
-    <w:lsdException w:name="List Number" w:semiHidden="1" w:unhideWhenUsed="1"/>
-    <w:lsdException w:name="List 2" w:semiHidden="1" w:unhideWhenUsed="1"/>
-    <w:lsdException w:name="List 3" w:semiHidden="1" w:unhideWhenUsed="1"/>
-    <w:lsdException w:name="List 4" w:semiHidden="1" w:unhideWhenUsed="1"/>
-    <w:lsdException w:name="List 5" w:semiHidden="1" w:unhideWhenUsed="1"/>
-    <w:lsdException w:name="List Bullet 2" w:semiHidden="1" w:unhideWhenUsed="1"/>
-    <w:lsdException w:name="List Bullet 3" w:semiHidden="1" w:unhideWhenUsed="1"/>
-    <w:lsdException w:name="List Bullet 4" w:semiHidden="1" w:unhideWhenUsed="1"/>
-    <w:lsdException w:name="List Bullet 5" w:semiHidden="1" w:unhideWhenUsed="1"/>
-    <w:lsdException w:name="List Number 2" w:semiHidden="1" w:unhideWhenUsed="1"/>
-    <w:lsdException w:name="List Number 3" w:semiHidden="1" w:unhideWhenUsed="1"/>
-    <w:lsdException w:name="List Number 4" w:semiHidden="1" w:unhideWhenUsed="1"/>
-    <w:lsdException w:name="List Number 5" w:semiHidden="1" w:unhideWhenUsed="1"/>
-    <w:lsdException w:name="Title" w:uiPriority="10" w:qFormat="1"/>
-    <w:lsdException w:name="Closing" w:semiHidden="1" w:unhideWhenUsed="1"/>
-    <w:lsdException w:name="Signature" w:semiHidden="1" w:unhideWhenUsed="1"/>
-    <w:lsdException w:name="Default Paragraph Font" w:semiHidden="1" w:uiPriority="1" w:unhideWhenUsed="1"/>
-    <w:lsdException w:name="Body Text" w:semiHidden="1" w:unhideWhenUsed="1"/>
-    <w:lsdException w:name="Body Text Indent" w:semiHidden="1" w:unhideWhenUsed="1"/>
-    <w:lsdException w:name="List Continue" w:semiHidden="1" w:unhideWhenUsed="1"/>
-    <w:lsdException w:name="List Continue 2" w:semiHidden="1" w:unhideWhenUsed="1"/>
-    <w:lsdException w:name="List Continue 3" w:semiHidden="1" w:unhideWhenUsed="1"/>
-    <w:lsdException w:name="List Continue 4" w:semiHidden="1" w:unhideWhenUsed="1"/>
-    <w:lsdException w:name="List Continue 5" w:semiHidden="1" w:unhideWhenUsed="1"/>
-    <w:lsdException w:name="Message Header" w:semiHidden="1" w:unhideWhenUsed="1"/>
-    <w:lsdException w:name="Subtitle" w:uiPriority="11" w:qFormat="1"/>
-    <w:lsdException w:name="Salutation" w:semiHidden="1" w:unhideWhenUsed="1"/>
-    <w:lsdException w:name="Date" w:semiHidden="1" w:unhideWhenUsed="1"/>
-    <w:lsdException w:name="Body Text First Indent" w:semiHidden="1" w:unhideWhenUsed="1"/>
-    <w:lsdException w:name="Body Text First Indent 2" w:semiHidden="1" w:unhideWhenUsed="1"/>
-    <w:lsdException w:name="Note Heading" w:semiHidden="1" w:unhideWhenUsed="1"/>
-    <w:lsdException w:name="Body Text 2" w:semiHidden="1" w:unhideWhenUsed="1"/>
-    <w:lsdException w:name="Body Text 3" w:semiHidden="1" w:unhideWhenUsed="1"/>
-    <w:lsdException w:name="Body Text Indent 2" w:semiHidden="1" w:unhideWhenUsed="1"/>
-    <w:lsdException w:name="Body Text Indent 3" w:semiHidden="1" w:unhideWhenUsed="1"/>
-    <w:lsdException w:name="Block Text" w:semiHidden="1" w:unhideWhenUsed="1"/>
-    <w:lsdException w:name="Hyperlink" w:semiHidden="1" w:unhideWhenUsed="1"/>
-    <w:lsdException w:name="FollowedHyperlink" w:semiHidden="1" w:unhideWhenUsed="1"/>
-    <w:lsdException w:name="Strong" w:uiPriority="22" w:qFormat="1"/>
-    <w:lsdException w:name="Emphasis" w:uiPriority="20" w:qFormat="1"/>
-    <w:lsdException w:name="Document Map" w:semiHidden="1" w:unhideWhenUsed="1"/>
-    <w:lsdException w:name="Plain Text" w:semiHidden="1" w:unhideWhenUsed="1"/>
-    <w:lsdException w:name="E-mail Signature" w:semiHidden="1" w:unhideWhenUsed="1"/>
-    <w:lsdException w:name="HTML Top of Form" w:semiHidden="1" w:unhideWhenUsed="1"/>
-    <w:lsdException w:name="HTML Bottom of Form" w:semiHidden="1" w:unhideWhenUsed="1"/>
-    <w:lsdException w:name="Normal (Web)" w:semiHidden="1" w:unhideWhenUsed="1"/>
-    <w:lsdException w:name="HTML Acronym" w:semiHidden="1" w:unhideWhenUsed="1"/>
-    <w:lsdException w:name="HTML Address" w:semiHidden="1" w:unhideWhenUsed="1"/>
-    <w:lsdException w:name="HTML Cite" w:semiHidden="1" w:unhideWhenUsed="1"/>
-    <w:lsdException w:name="HTML Code" w:semiHidden="1" w:unhideWhenUsed="1"/>
-    <w:lsdException w:name="HTML Definition" w:semiHidden="1" w:unhideWhenUsed="1"/>
-    <w:lsdException w:name="HTML Keyboard" w:semiHidden="1" w:unhideWhenUsed="1"/>
-    <w:lsdException w:name="HTML Preformatted" w:semiHidden="1" w:unhideWhenUsed="1"/>
-    <w:lsdException w:name="HTML Sample" w:semiHidden="1" w:unhideWhenUsed="1"/>
-    <w:lsdException w:name="HTML Typewriter" w:semiHidden="1" w:unhideWhenUsed="1"/>
-    <w:lsdException w:name="HTML Variable" w:semiHidden="1" w:unhideWhenUsed="1"/>
-    <w:lsdException w:name="Normal Table" w:semiHidden="1" w:unhideWhenUsed="1"/>
-    <w:lsdException w:name="annotation subject" w:semiHidden="1" w:unhideWhenUsed="1"/>
-    <w:lsdException w:name="No List" w:semiHidden="1" w:unhideWhenUsed="1"/>
-    <w:lsdException w:name="Outline List 1" w:semiHidden="1" w:unhideWhenUsed="1"/>
-    <w:lsdException w:name="Outline List 2" w:semiHidden="1" w:unhideWhenUsed="1"/>
-    <w:lsdException w:name="Outline List 3" w:semiHidden="1" w:unhideWhenUsed="1"/>
-    <w:lsdException w:name="Table Simple 1" w:semiHidden="1" w:unhideWhenUsed="1"/>
-    <w:lsdException w:name="Table Simple 2" w:semiHidden="1" w:unhideWhenUsed="1"/>
-    <w:lsdException w:name="Table Simple 3" w:semiHidden="1" w:unhideWhenUsed="1"/>
-    <w:lsdException w:name="Table Classic 1" w:semiHidden="1" w:unhideWhenUsed="1"/>
-    <w:lsdException w:name="Table Classic 2" w:semiHidden="1" w:unhideWhenUsed="1"/>
-    <w:lsdException w:name="Table Classic 3" w:semiHidden="1" w:unhideWhenUsed="1"/>
-    <w:lsdException w:name="Table Classic 4" w:semiHidden="1" w:unhideWhenUsed="1"/>
-    <w:lsdException w:name="Table Colorful 1" w:semiHidden="1" w:unhideWhenUsed="1"/>
-    <w:lsdException w:name="Table Colorful 2" w:semiHidden="1" w:unhideWhenUsed="1"/>
-    <w:lsdException w:name="Table Colorful 3" w:semiHidden="1" w:unhideWhenUsed="1"/>
-    <w:lsdException w:name="Table Columns 1" w:semiHidden="1" w:unhideWhenUsed="1"/>
-    <w:lsdException w:name="Table Columns 2" w:semiHidden="1" w:unhideWhenUsed="1"/>
-    <w:lsdException w:name="Table Columns 3" w:semiHidden="1" w:unhideWhenUsed="1"/>
-    <w:lsdException w:name="Table Columns 4" w:semiHidden="1" w:unhideWhenUsed="1"/>
-    <w:lsdException w:name="Table Columns 5" w:semiHidden="1" w:unhideWhenUsed="1"/>
-    <w:lsdException w:name="Table Grid 1" w:semiHidden="1" w:unhideWhenUsed="1"/>
-    <w:lsdException w:name="Table Grid 2" w:semiHidden="1" w:unhideWhenUsed="1"/>
-    <w:lsdException w:name="Table Grid 3" w:semiHidden="1" w:unhideWhenUsed="1"/>
-    <w:lsdException w:name="Table Grid 4" w:semiHidden="1" w:unhideWhenUsed="1"/>
-    <w:lsdException w:name="Table Grid 5" w:semiHidden="1" w:unhideWhenUsed="1"/>
-    <w:lsdException w:name="Table Grid 6" w:semiHidden="1" w:unhideWhenUsed="1"/>
-    <w:lsdException w:name="Table Grid 7" w:semiHidden="1" w:unhideWhenUsed="1"/>
-    <w:lsdException w:name="Table Grid 8" w:semiHidden="1" w:unhideWhenUsed="1"/>
-    <w:lsdException w:name="Table List 1" w:semiHidden="1" w:unhideWhenUsed="1"/>
-    <w:lsdException w:name="Table List 2" w:semiHidden="1" w:unhideWhenUsed="1"/>
-    <w:lsdException w:name="Table List 3" w:semiHidden="1" w:unhideWhenUsed="1"/>
-    <w:lsdException w:name="Table List 4" w:semiHidden="1" w:unhideWhenUsed="1"/>
-    <w:lsdException w:name="Table List 5" w:semiHidden="1" w:unhideWhenUsed="1"/>
-    <w:lsdException w:name="Table List 6" w:semiHidden="1" w:unhideWhenUsed="1"/>
-    <w:lsdException w:name="Table List 7" w:semiHidden="1" w:unhideWhenUsed="1"/>
-    <w:lsdException w:name="Table List 8" w:semiHidden="1" w:unhideWhenUsed="1"/>
-    <w:lsdException w:name="Table 3D effects 1" w:semiHidden="1" w:unhideWhenUsed="1"/>
-    <w:lsdException w:name="Table 3D effects 2" w:semiHidden="1" w:unhideWhenUsed="1"/>
-    <w:lsdException w:name="Table 3D effects 3" w:semiHidden="1" w:unhideWhenUsed="1"/>
-    <w:lsdException w:name="Table Contemporary" w:semiHidden="1" w:unhideWhenUsed="1"/>
-    <w:lsdException w:name="Table Elegant" w:semiHidden="1" w:unhideWhenUsed="1"/>
-    <w:lsdException w:name="Table Professional" w:semiHidden="1" w:unhideWhenUsed="1"/>
-    <w:lsdException w:name="Table Subtle 1" w:semiHidden="1" w:unhideWhenUsed="1"/>
-    <w:lsdException w:name="Table Subtle 2" w:semiHidden="1" w:unhideWhenUsed="1"/>
-    <w:lsdException w:name="Table Web 1" w:semiHidden="1" w:unhideWhenUsed="1"/>
-    <w:lsdException w:name="Table Web 2" w:semiHidden="1" w:unhideWhenUsed="1"/>
-    <w:lsdException w:name="Table Web 3" w:semiHidden="1" w:unhideWhenUsed="1"/>
-    <w:lsdException w:name="Balloon Text" w:semiHidden="1" w:unhideWhenUsed="1"/>
-    <w:lsdException w:name="Table Grid" w:uiPriority="39"/>
-    <w:lsdException w:name="Table Theme" w:semiHidden="1" w:unhideWhenUsed="1"/>
-    <w:lsdException w:name="Placeholder Text" w:semiHidden="1"/>
-    <w:lsdException w:name="No Spacing" w:uiPriority="1" w:qFormat="1"/>
-    <w:lsdException w:name="Light Shading" w:uiPriority="60"/>
-    <w:lsdException w:name="Light List" w:uiPriority="61"/>
-    <w:lsdException w:name="Light Grid" w:uiPriority="62"/>
-    <w:lsdException w:name="Medium Shading 1" w:uiPriority="63"/>
-    <w:lsdException w:name="Medium Shading 2" w:uiPriority="64"/>
-    <w:lsdException w:name="Medium List 1" w:uiPriority="65"/>
-    <w:lsdException w:name="Medium List 2" w:uiPriority="66"/>
-    <w:lsdException w:name="Medium Grid 1" w:uiPriority="67"/>
-    <w:lsdException w:name="Medium Grid 2" w:uiPriority="68"/>
-    <w:lsdException w:name="Medium Grid 3" w:uiPriority="69"/>
-    <w:lsdException w:name="Dark List" w:uiPriority="70"/>
-    <w:lsdException w:name="Colorful Shading" w:uiPriority="71"/>
-    <w:lsdException w:name="Colorful List" w:uiPriority="72"/>
-    <w:lsdException w:name="Colorful Grid" w:uiPriority="73"/>
-    <w:lsdException w:name="Light Shading Accent 1" w:uiPriority="60"/>
-    <w:lsdException w:name="Light List Accent 1" w:uiPriority="61"/>
-    <w:lsdException w:name="Light Grid Accent 1" w:uiPriority="62"/>
-    <w:lsdException w:name="Medium Shading 1 Accent 1" w:uiPriority="63"/>
-    <w:lsdException w:name="Medium Shading 2 Accent 1" w:uiPriority="64"/>
-    <w:lsdException w:name="Medium List 1 Accent 1" w:uiPriority="65"/>
-    <w:lsdException w:name="Revision" w:semiHidden="1"/>
-    <w:lsdException w:name="List Paragraph" w:uiPriority="34" w:qFormat="1"/>
-    <w:lsdException w:name="Quote" w:uiPriority="29" w:qFormat="1"/>
-    <w:lsdException w:name="Intense Quote" w:uiPriority="30" w:qFormat="1"/>
-    <w:lsdException w:name="Medium List 2 Accent 1" w:uiPriority="66"/>
-    <w:lsdException w:name="Medium Grid 1 Accent 1" w:uiPriority="67"/>
-    <w:lsdException w:name="Medium Grid 2 Accent 1" w:uiPriority="68"/>
-    <w:lsdException w:name="Medium Grid 3 Accent 1" w:uiPriority="69"/>
-    <w:lsdException w:name="Dark List Accent 1" w:uiPriority="70"/>
-    <w:lsdException w:name="Colorful Shading Accent 1" w:uiPriority="71"/>
-    <w:lsdException w:name="Colorful List Accent 1" w:uiPriority="72"/>
-    <w:lsdException w:name="Colorful Grid Accent 1" w:uiPriority="73"/>
-    <w:lsdException w:name="Light Shading Accent 2" w:uiPriority="60"/>
-    <w:lsdException w:name="Light List Accent 2" w:uiPriority="61"/>
-    <w:lsdException w:name="Light Grid Accent 2" w:uiPriority="62"/>
-    <w:lsdException w:name="Medium Shading 1 Accent 2" w:uiPriority="63"/>
-    <w:lsdException w:name="Medium Shading 2 Accent 2" w:uiPriority="64"/>
-    <w:lsdException w:name="Medium List 1 Accent 2" w:uiPriority="65"/>
-    <w:lsdException w:name="Medium List 2 Accent 2" w:uiPriority="66"/>
-    <w:lsdException w:name="Medium Grid 1 Accent 2" w:uiPriority="67"/>
-    <w:lsdException w:name="Medium Grid 2 Accent 2" w:uiPriority="68"/>
-    <w:lsdException w:name="Medium Grid 3 Accent 2" w:uiPriority="69"/>
-    <w:lsdException w:name="Dark List Accent 2" w:uiPriority="70"/>
-    <w:lsdException w:name="Colorful Shading Accent 2" w:uiPriority="71"/>
-    <w:lsdException w:name="Colorful List Accent 2" w:uiPriority="72"/>
-    <w:lsdException w:name="Colorful Grid Accent 2" w:uiPriority="73"/>
-    <w:lsdException w:name="Light Shading Accent 3" w:uiPriority="60"/>
-    <w:lsdException w:name="Light List Accent 3" w:uiPriority="61"/>
-    <w:lsdException w:name="Light Grid Accent 3" w:uiPriority="62"/>
-    <w:lsdException w:name="Medium Shading 1 Accent 3" w:uiPriority="63"/>
-    <w:lsdException w:name="Medium Shading 2 Accent 3" w:uiPriority="64"/>
-    <w:lsdException w:name="Medium List 1 Accent 3" w:uiPriority="65"/>
-    <w:lsdException w:name="Medium List 2 Accent 3" w:uiPriority="66"/>
-    <w:lsdException w:name="Medium Grid 1 Accent 3" w:uiPriority="67"/>
-    <w:lsdException w:name="Medium Grid 2 Accent 3" w:uiPriority="68"/>
-    <w:lsdException w:name="Medium Grid 3 Accent 3" w:uiPriority="69"/>
-    <w:lsdException w:name="Dark List Accent 3" w:uiPriority="70"/>
-    <w:lsdException w:name="Colorful Shading Accent 3" w:uiPriority="71"/>
-    <w:lsdException w:name="Colorful List Accent 3" w:uiPriority="72"/>
-    <w:lsdException w:name="Colorful Grid Accent 3" w:uiPriority="73"/>
-    <w:lsdException w:name="Light Shading Accent 4" w:uiPriority="60"/>
-    <w:lsdException w:name="Light List Accent 4" w:uiPriority="61"/>
-    <w:lsdException w:name="Light Grid Accent 4" w:uiPriority="62"/>
-    <w:lsdException w:name="Medium Shading 1 Accent 4" w:uiPriority="63"/>
-    <w:lsdException w:name="Medium Shading 2 Accent 4" w:uiPriority="64"/>
-    <w:lsdException w:name="Medium List 1 Accent 4" w:uiPriority="65"/>
-    <w:lsdException w:name="Medium List 2 Accent 4" w:uiPriority="66"/>
-    <w:lsdException w:name="Medium Grid 1 Accent 4" w:uiPriority="67"/>
-    <w:lsdException w:name="Medium Grid 2 Accent 4" w:uiPriority="68"/>
-    <w:lsdException w:name="Medium Grid 3 Accent 4" w:uiPriority="69"/>
-    <w:lsdException w:name="Dark List Accent 4" w:uiPriority="70"/>
-    <w:lsdException w:name="Colorful Shading Accent 4" w:uiPriority="71"/>
-    <w:lsdException w:name="Colorful List Accent 4" w:uiPriority="72"/>
-    <w:lsdException w:name="Colorful Grid Accent 4" w:uiPriority="73"/>
-    <w:lsdException w:name="Light Shading Accent 5" w:uiPriority="60"/>
-    <w:lsdException w:name="Light List Accent 5" w:uiPriority="61"/>
-    <w:lsdException w:name="Light Grid Accent 5" w:uiPriority="62"/>
-    <w:lsdException w:name="Medium Shading 1 Accent 5" w:uiPriority="63"/>
-    <w:lsdException w:name="Medium Shading 2 Accent 5" w:uiPriority="64"/>
-    <w:lsdException w:name="Medium List 1 Accent 5" w:uiPriority="65"/>
-    <w:lsdException w:name="Medium List 2 Accent 5" w:uiPriority="66"/>
-    <w:lsdException w:name="Medium Grid 1 Accent 5" w:uiPriority="67"/>
-    <w:lsdException w:name="Medium Grid 2 Accent 5" w:uiPriority="68"/>
-    <w:lsdException w:name="Medium Grid 3 Accent 5" w:uiPriority="69"/>
-    <w:lsdException w:name="Dark List Accent 5" w:uiPriority="70"/>
-    <w:lsdException w:name="Colorful Shading Accent 5" w:uiPriority="71"/>
-    <w:lsdException w:name="Colorful List Accent 5" w:uiPriority="72"/>
-    <w:lsdException w:name="Colorful Grid Accent 5" w:uiPriority="73"/>
-    <w:lsdException w:name="Light Shading Accent 6" w:uiPriority="60"/>
-    <w:lsdException w:name="Light List Accent 6" w:uiPriority="61"/>
-    <w:lsdException w:name="Light Grid Accent 6" w:uiPriority="62"/>
-    <w:lsdException w:name="Medium Shading 1 Accent 6" w:uiPriority="63"/>
-    <w:lsdException w:name="Medium Shading 2 Accent 6" w:uiPriority="64"/>
-    <w:lsdException w:name="Medium List 1 Accent 6" w:uiPriority="65"/>
-    <w:lsdException w:name="Medium List 2 Accent 6" w:uiPriority="66"/>
-    <w:lsdException w:name="Medium Grid 1 Accent 6" w:uiPriority="67"/>
-    <w:lsdException w:name="Medium Grid 2 Accent 6" w:uiPriority="68"/>
-    <w:lsdException w:name="Medium Grid 3 Accent 6" w:uiPriority="69"/>
-    <w:lsdException w:name="Dark List Accent 6" w:uiPriority="70"/>
-    <w:lsdException w:name="Colorful Shading Accent 6" w:uiPriority="71"/>
-    <w:lsdException w:name="Colorful List Accent 6" w:uiPriority="72"/>
-    <w:lsdException w:name="Colorful Grid Accent 6" w:uiPriority="73"/>
-    <w:lsdException w:name="Subtle Emphasis" w:uiPriority="19" w:qFormat="1"/>
-    <w:lsdException w:name="Intense Emphasis" w:uiPriority="21" w:qFormat="1"/>
-    <w:lsdException w:name="Subtle Reference" w:uiPriority="31" w:qFormat="1"/>
-    <w:lsdException w:name="Intense Reference" w:uiPriority="32" w:qFormat="1"/>
-    <w:lsdException w:name="Book Title" w:uiPriority="33" w:qFormat="1"/>
-    <w:lsdException w:name="Bibliography" w:semiHidden="1" w:uiPriority="37" w:unhideWhenUsed="1"/>
-    <w:lsdException w:name="TOC Heading" w:semiHidden="1" w:uiPriority="39" w:unhideWhenUsed="1" w:qFormat="1"/>
-    <w:lsdException w:name="Plain Table 1" w:uiPriority="41"/>
-    <w:lsdException w:name="Plain Table 2" w:uiPriority="42"/>
-    <w:lsdException w:name="Plain Table 3" w:uiPriority="43"/>
-    <w:lsdException w:name="Plain Table 4" w:uiPriority="44"/>
-    <w:lsdException w:name="Plain Table 5" w:uiPriority="45"/>
-    <w:lsdException w:name="Grid Table Light" w:uiPriority="40"/>
-    <w:lsdException w:name="Grid Table 1 Light" w:uiPriority="46"/>
-    <w:lsdException w:name="Grid Table 2" w:uiPriority="47"/>
-    <w:lsdException w:name="Grid Table 3" w:uiPriority="48"/>
-    <w:lsdException w:name="Grid Table 4" w:uiPriority="49"/>
-    <w:lsdException w:name="Grid Table 5 Dark" w:uiPriority="50"/>
-    <w:lsdException w:name="Grid Table 6 Colorful" w:uiPriority="51"/>
-    <w:lsdException w:name="Grid Table 7 Colorful" w:uiPriority="52"/>
-    <w:lsdException w:name="Grid Table 1 Light Accent 1" w:uiPriority="46"/>
-    <w:lsdException w:name="Grid Table 2 Accent 1" w:uiPriority="47"/>
-    <w:lsdException w:name="Grid Table 3 Accent 1" w:uiPriority="48"/>
-    <w:lsdException w:name="Grid Table 4 Accent 1" w:uiPriority="49"/>
-    <w:lsdException w:name="Grid Table 5 Dark Accent 1" w:uiPriority="50"/>
-    <w:lsdException w:name="Grid Table 6 Colorful Accent 1" w:uiPriority="51"/>
-    <w:lsdException w:name="Grid Table 7 Colorful Accent 1" w:uiPriority="52"/>
-    <w:lsdException w:name="Grid Table 1 Light Accent 2" w:uiPriority="46"/>
-    <w:lsdException w:name="Grid Table 2 Accent 2" w:uiPriority="47"/>
-    <w:lsdException w:name="Grid Table 3 Accent 2" w:uiPriority="48"/>
-    <w:lsdException w:name="Grid Table 4 Accent 2" w:uiPriority="49"/>
-    <w:lsdException w:name="Grid Table 5 Dark Accent 2" w:uiPriority="50"/>
-    <w:lsdException w:name="Grid Table 6 Colorful Accent 2" w:uiPriority="51"/>
-    <w:lsdException w:name="Grid Table 7 Colorful Accent 2" w:uiPriority="52"/>
-    <w:lsdException w:name="Grid Table 1 Light Accent 3" w:uiPriority="46"/>
-    <w:lsdException w:name="Grid Table 2 Accent 3" w:uiPriority="47"/>
-    <w:lsdException w:name="Grid Table 3 Accent 3" w:uiPriority="48"/>
-    <w:lsdException w:name="Grid Table 4 Accent 3" w:uiPriority="49"/>
-    <w:lsdException w:name="Grid Table 5 Dark Accent 3" w:uiPriority="50"/>
-    <w:lsdException w:name="Grid Table 6 Colorful Accent 3" w:uiPriority="51"/>
-    <w:lsdException w:name="Grid Table 7 Colorful Accent 3" w:uiPriority="52"/>
-    <w:lsdException w:name="Grid Table 1 Light Accent 4" w:uiPriority="46"/>
-    <w:lsdException w:name="Grid Table 2 Accent 4" w:uiPriority="47"/>
-    <w:lsdException w:name="Grid Table 3 Accent 4" w:uiPriority="48"/>
-    <w:lsdException w:name="Grid Table 4 Accent 4" w:uiPriority="49"/>
-    <w:lsdException w:name="Grid Table 5 Dark Accent 4" w:uiPriority="50"/>
-    <w:lsdException w:name="Grid Table 6 Colorful Accent 4" w:uiPriority="51"/>
-    <w:lsdException w:name="Grid Table 7 Colorful Accent 4" w:uiPriority="52"/>
-    <w:lsdException w:name="Grid Table 1 Light Accent 5" w:uiPriority="46"/>
-    <w:lsdException w:name="Grid Table 2 Accent 5" w:uiPriority="47"/>
-    <w:lsdException w:name="Grid Table 3 Accent 5" w:uiPriority="48"/>
-    <w:lsdException w:name="Grid Table 4 Accent 5" w:uiPriority="49"/>
-    <w:lsdException w:name="Grid Table 5 Dark Accent 5" w:uiPriority="50"/>
-    <w:lsdException w:name="Grid Table 6 Colorful Accent 5" w:uiPriority="51"/>
-    <w:lsdException w:name="Grid Table 7 Colorful Accent 5" w:uiPriority="52"/>
-    <w:lsdException w:name="Grid Table 1 Light Accent 6" w:uiPriority="46"/>
-    <w:lsdException w:name="Grid Table 2 Accent 6" w:uiPriority="47"/>
-    <w:lsdException w:name="Grid Table 3 Accent 6" w:uiPriority="48"/>
-    <w:lsdException w:name="Grid Table 4 Accent 6" w:uiPriority="49"/>
-    <w:lsdException w:name="Grid Table 5 Dark Accent 6" w:uiPriority="50"/>
-    <w:lsdException w:name="Grid Table 6 Colorful Accent 6" w:uiPriority="51"/>
-    <w:lsdException w:name="Grid Table 7 Colorful Accent 6" w:uiPriority="52"/>
-    <w:lsdException w:name="List Table 1 Light" w:uiPriority="46"/>
-    <w:lsdException w:name="List Table 2" w:uiPriority="47"/>
-    <w:lsdException w:name="List Table 3" w:uiPriority="48"/>
-    <w:lsdException w:name="List Table 4" w:uiPriority="49"/>
-    <w:lsdException w:name="List Table 5 Dark" w:uiPriority="50"/>
-    <w:lsdException w:name="List Table 6 Colorful" w:uiPriority="51"/>
-    <w:lsdException w:name="List Table 7 Colorful" w:uiPriority="52"/>
-    <w:lsdException w:name="List Table 1 Light Accent 1" w:uiPriority="46"/>
-    <w:lsdException w:name="List Table 2 Accent 1" w:uiPriority="47"/>
-    <w:lsdException w:name="List Table 3 Accent 1" w:uiPriority="48"/>
-    <w:lsdException w:name="List Table 4 Accent 1" w:uiPriority="49"/>
-    <w:lsdException w:name="List Table 5 Dark Accent 1" w:uiPriority="50"/>
-    <w:lsdException w:name="List Table 6 Colorful Accent 1" w:uiPriority="51"/>
-    <w:lsdException w:name="List Table 7 Colorful Accent 1" w:uiPriority="52"/>
-    <w:lsdException w:name="List Table 1 Light Accent 2" w:uiPriority="46"/>
-    <w:lsdException w:name="List Table 2 Accent 2" w:uiPriority="47"/>
-    <w:lsdException w:name="List Table 3 Accent 2" w:uiPriority="48"/>
-    <w:lsdException w:name="List Table 4 Accent 2" w:uiPriority="49"/>
-    <w:lsdException w:name="List Table 5 Dark Accent 2" w:uiPriority="50"/>
-    <w:lsdException w:name="List Table 6 Colorful Accent 2" w:uiPriority="51"/>
-    <w:lsdException w:name="List Table 7 Colorful Accent 2" w:uiPriority="52"/>
-    <w:lsdException w:name="List Table 1 Light Accent 3" w:uiPriority="46"/>
-    <w:lsdException w:name="List Table 2 Accent 3" w:uiPriority="47"/>
-    <w:lsdException w:name="List Table 3 Accent 3" w:uiPriority="48"/>
-    <w:lsdException w:name="List Table 4 Accent 3" w:uiPriority="49"/>
-    <w:lsdException w:name="List Table 5 Dark Accent 3" w:uiPriority="50"/>
-    <w:lsdException w:name="List Table 6 Colorful Accent 3" w:uiPriority="51"/>
-    <w:lsdException w:name="List Table 7 Colorful Accent 3" w:uiPriority="52"/>
-    <w:lsdException w:name="List Table 1 Light Accent 4" w:uiPriority="46"/>
-    <w:lsdException w:name="List Table 2 Accent 4" w:uiPriority="47"/>
-    <w:lsdException w:name="List Table 3 Accent 4" w:uiPriority="48"/>
-    <w:lsdException w:name="List Table 4 Accent 4" w:uiPriority="49"/>
-    <w:lsdException w:name="List Table 5 Dark Accent 4" w:uiPriority="50"/>
-    <w:lsdException w:name="List Table 6 Colorful Accent 4" w:uiPriority="51"/>
-    <w:lsdException w:name="List Table 7 Colorful Accent 4" w:uiPriority="52"/>
-    <w:lsdException w:name="List Table 1 Light Accent 5" w:uiPriority="46"/>
-    <w:lsdException w:name="List Table 2 Accent 5" w:uiPriority="47"/>
-    <w:lsdException w:name="List Table 3 Accent 5" w:uiPriority="48"/>
-    <w:lsdException w:name="List Table 4 Accent 5" w:uiPriority="49"/>
-    <w:lsdException w:name="List Table 5 Dark Accent 5" w:uiPriority="50"/>
-    <w:lsdException w:name="List Table 6 Colorful Accent 5" w:uiPriority="51"/>
-    <w:lsdException w:name="List Table 7 Colorful Accent 5" w:uiPriority="52"/>
-    <w:lsdException w:name="List Table 1 Light Accent 6" w:uiPriority="46"/>
-    <w:lsdException w:name="List Table 2 Accent 6" w:uiPriority="47"/>
-    <w:lsdException w:name="List Table 3 Accent 6" w:uiPriority="48"/>
-    <w:lsdException w:name="List Table 4 Accent 6" w:uiPriority="49"/>
-    <w:lsdException w:name="List Table 5 Dark Accent 6" w:uiPriority="50"/>
-    <w:lsdException w:name="List Table 6 Colorful Accent 6" w:uiPriority="51"/>
-    <w:lsdException w:name="List Table 7 Colorful Accent 6" w:uiPriority="52"/>
-  </w:latentStyles>
-  <w:style w:type="paragraph" w:default="1" w:styleId="Normale">
-    <w:name w:val="Normal"/>
-    <w:qFormat/>
-  </w:style>
-  <w:style w:type="character" w:default="1" w:styleId="Carpredefinitoparagrafo">
-    <w:name w:val="Default Paragraph Font"/>
-    <w:uiPriority w:val="1"/>
-    <w:semiHidden/>
-    <w:unhideWhenUsed/>
-  </w:style>
-  <w:style w:type="table" w:default="1" w:styleId="Tabellanormale">
-    <w:name w:val="Normal Table"/>
-    <w:uiPriority w:val="99"/>
-    <w:semiHidden/>
-    <w:unhideWhenUsed/>
-    <w:tblPr>
-      <w:tblInd w:w="0" w:type="dxa"/>
-      <w:tblCellMar>
-        <w:top w:w="0" w:type="dxa"/>
-        <w:left w:w="108" w:type="dxa"/>
-        <w:bottom w:w="0" w:type="dxa"/>
-        <w:right w:w="108" w:type="dxa"/>
-      </w:tblCellMar>
-    </w:tblPr>
-  </w:style>
-  <w:style w:type="numbering" w:default="1" w:styleId="Nessunelenco">
-    <w:name w:val="No List"/>
-    <w:uiPriority w:val="99"/>
-    <w:semiHidden/>
-    <w:unhideWhenUsed/>
-  </w:style>
-  <w:style w:type="character" w:styleId="Testosegnaposto">
-    <w:name w:val="Placeholder Text"/>
-    <w:basedOn w:val="Carpredefinitoparagrafo"/>
-    <w:uiPriority w:val="99"/>
-    <w:semiHidden/>
-    <w:rsid w:val="00DA09A3"/>
-    <w:rPr>
-      <w:color w:val="808080"/>
-    </w:rPr>
-  </w:style>
-  <w:style w:type="paragraph" w:customStyle="1" w:styleId="B8090C5B561242599CC9158DD6569FB1">
-    <w:name w:val="B8090C5B561242599CC9158DD6569FB1"/>
-    <w:rsid w:val="00DA09A3"/>
-  </w:style>
-</w:styles>
-</file>
-
-<file path=word/glossary/webSettings.xml><?xml version="1.0" encoding="utf-8"?>
-<w:webSettings xmlns:mc="http://schemas.openxmlformats.org/markup-compatibility/2006" xmlns:r="http://schemas.openxmlformats.org/officeDocument/2006/relationships" xmlns:w="http://schemas.openxmlformats.org/wordprocessingml/2006/main" xmlns:w14="http://schemas.microsoft.com/office/word/2010/wordml" xmlns:w15="http://schemas.microsoft.com/office/word/2012/wordml" xmlns:w16se="http://schemas.microsoft.com/office/word/2015/wordml/symex" mc:Ignorable="w14 w15 w16se">
-  <w:optimizeForBrowser/>
-  <w:allowPNG/>
-</w:webSettings>
-</file>
-
 <file path=word/theme/theme1.xml><?xml version="1.0" encoding="utf-8"?>
 <a:theme xmlns:a="http://schemas.openxmlformats.org/drawingml/2006/main" name="Office Theme">
   <a:themeElements>
@@ -5442,7 +4495,7 @@
 </file>
 
 <file path=customXml/itemProps2.xml><?xml version="1.0" encoding="utf-8"?>
-<ds:datastoreItem xmlns:ds="http://schemas.openxmlformats.org/officeDocument/2006/customXml" ds:itemID="{8E37D9F4-5052-43B3-9DF0-9D45DB4C5F15}">
+<ds:datastoreItem xmlns:ds="http://schemas.openxmlformats.org/officeDocument/2006/customXml" ds:itemID="{DBEFCDDE-77AB-442A-92EB-CA86E286CC5F}">
   <ds:schemaRefs>
     <ds:schemaRef ds:uri="http://schemas.openxmlformats.org/officeDocument/2006/bibliography"/>
   </ds:schemaRefs>

</xml_diff>